<commit_message>
Added more detail - wo
</commit_message>
<xml_diff>
--- a/British National Corpus Full Word Count.docx
+++ b/British National Corpus Full Word Count.docx
@@ -175,27 +175,177 @@
     </w:p>
     <w:p>
       <w:r>
-        <w:t>Split into 50 files for loading into NVIVO. NVIVO can’t load full corpus. Have to split.</w:t>
-      </w:r>
-    </w:p>
-    <w:p>
-      <w:r>
-        <w:t>Load fifty files into NVIVO.</w:t>
+        <w:t xml:space="preserve">Split into 50 </w:t>
+      </w:r>
+      <w:r>
+        <w:t xml:space="preserve">input </w:t>
+      </w:r>
+      <w:r>
+        <w:t xml:space="preserve">files </w:t>
+      </w:r>
+      <w:r>
+        <w:t xml:space="preserve">(e.g. ***.txt; we used BNCa.txt, BNCb.txt, etc.) </w:t>
+      </w:r>
+      <w:r>
+        <w:t xml:space="preserve">for loading into NVIVO. NVIVO can’t load </w:t>
+      </w:r>
+      <w:r>
+        <w:t xml:space="preserve">the </w:t>
+      </w:r>
+      <w:r>
+        <w:t>full corpus</w:t>
+      </w:r>
+      <w:r>
+        <w:t xml:space="preserve"> at once</w:t>
+      </w:r>
+      <w:r>
+        <w:t>. Have to split.</w:t>
+      </w:r>
+      <w:r>
+        <w:t xml:space="preserve">  In NVIVO, create an empty project, e.g. </w:t>
+      </w:r>
+      <w:proofErr w:type="spellStart"/>
+      <w:r>
+        <w:t>BNCFull.nvp</w:t>
+      </w:r>
+      <w:proofErr w:type="spellEnd"/>
+      <w:r>
+        <w:t>.</w:t>
+      </w:r>
+    </w:p>
+    <w:p>
+      <w:r>
+        <w:t xml:space="preserve">Use External Data &gt; Import Internals menu option in NVIVO.  (There is a short </w:t>
+      </w:r>
+      <w:proofErr w:type="spellStart"/>
+      <w:r>
+        <w:t>minimenu</w:t>
+      </w:r>
+      <w:proofErr w:type="spellEnd"/>
+      <w:r>
+        <w:t xml:space="preserve"> option as an alternative:  In the blank white space of Sources &gt; Internals, right-click the mouse and Import Documents.) </w:t>
+      </w:r>
+      <w:r>
+        <w:t xml:space="preserve">Load fifty </w:t>
+      </w:r>
+      <w:r>
+        <w:t xml:space="preserve">input </w:t>
+      </w:r>
+      <w:r>
+        <w:t>files into NVIVO</w:t>
+      </w:r>
+      <w:r>
+        <w:t>, by highlighting in Windows about five files at one time</w:t>
+      </w:r>
+      <w:r>
+        <w:t>.</w:t>
+      </w:r>
+      <w:r>
+        <w:t xml:space="preserve">  NVIVO hangs if you load too much in at once.  No error message is given.  Eventually you have one NVIVO project with all fifty files in. Save it. It is a project, e.g. </w:t>
+      </w:r>
+      <w:proofErr w:type="spellStart"/>
+      <w:r>
+        <w:t>BNCFull.nvp</w:t>
+      </w:r>
+      <w:proofErr w:type="spellEnd"/>
+      <w:r>
+        <w:t>. Each file is a ‘source’.</w:t>
       </w:r>
     </w:p>
     <w:p>
       <w:r>
         <w:t>NVIVO cannot export more than 65536 rows to an Excel file. Need to run word count query on three files at a time to get export under this limit.</w:t>
       </w:r>
-    </w:p>
-    <w:p>
-      <w:r>
-        <w:t>Save query output as 15 csv files from Excel.</w:t>
-      </w:r>
-    </w:p>
-    <w:p>
-      <w:r>
-        <w:t>Load CSV files into SQLite database table.</w:t>
+      <w:r>
+        <w:t xml:space="preserve"> This is 15 queries. Each query refers to 3 or 4 files, e.g. 3, 3, 3, 3, 3,    3, 3, 3, 3, 3,    4, 4, 4, 4, 4.</w:t>
+      </w:r>
+    </w:p>
+    <w:p>
+      <w:r>
+        <w:t xml:space="preserve">Save </w:t>
+      </w:r>
+      <w:r>
+        <w:t xml:space="preserve">the </w:t>
+      </w:r>
+      <w:r>
+        <w:t>query output</w:t>
+      </w:r>
+      <w:r>
+        <w:t>s</w:t>
+      </w:r>
+      <w:r>
+        <w:t xml:space="preserve"> as 15 csv files from Excel.</w:t>
+      </w:r>
+      <w:r>
+        <w:t xml:space="preserve">  You have done queries o</w:t>
+      </w:r>
+      <w:r>
+        <w:t>n</w:t>
+      </w:r>
+      <w:r>
+        <w:t xml:space="preserve"> </w:t>
+      </w:r>
+      <w:r>
+        <w:t>3</w:t>
+      </w:r>
+      <w:r>
+        <w:t>-</w:t>
+      </w:r>
+      <w:r>
+        <w:t>4</w:t>
+      </w:r>
+      <w:r>
+        <w:t xml:space="preserve"> files at a time, and exported the results using Right-Click in NVIVO to output the</w:t>
+      </w:r>
+      <w:r>
+        <w:t xml:space="preserve"> single</w:t>
+      </w:r>
+      <w:r>
+        <w:t xml:space="preserve"> </w:t>
+      </w:r>
+      <w:proofErr w:type="spellStart"/>
+      <w:r>
+        <w:t>xlsx</w:t>
+      </w:r>
+      <w:proofErr w:type="spellEnd"/>
+      <w:r>
+        <w:t xml:space="preserve"> file.  </w:t>
+      </w:r>
+    </w:p>
+    <w:p>
+      <w:r>
+        <w:t xml:space="preserve">Load </w:t>
+      </w:r>
+      <w:r>
+        <w:t xml:space="preserve">the </w:t>
+      </w:r>
+      <w:r>
+        <w:t xml:space="preserve">CSV files into </w:t>
+      </w:r>
+      <w:r>
+        <w:t xml:space="preserve">a fresh </w:t>
+      </w:r>
+      <w:r>
+        <w:t>SQLite database table.</w:t>
+      </w:r>
+      <w:r>
+        <w:t xml:space="preserve"> URL </w:t>
+      </w:r>
+      <w:hyperlink r:id="rId8" w:history="1">
+        <w:r>
+          <w:rPr>
+            <w:rStyle w:val="Hyperlink"/>
+          </w:rPr>
+          <w:t>http://sqlite.org/</w:t>
+        </w:r>
+      </w:hyperlink>
+      <w:r>
+        <w:t xml:space="preserve"> accessed Sept. 2016.</w:t>
+      </w:r>
+    </w:p>
+    <w:p>
+      <w:r>
+        <w:t>Re-enter NVIVO.</w:t>
       </w:r>
     </w:p>
     <w:p>
@@ -208,101 +358,69 @@
         <w:t xml:space="preserve">Problem: </w:t>
       </w:r>
       <w:r>
-        <w:t xml:space="preserve"> Running the word count query on only three files at a time means that the full corpus cannot be compared all at once. This is a problem caused by NVIVO’s inability to export more </w:t>
+        <w:t xml:space="preserve"> Running the word count query on only three files at a time means that the full corpus cannot be compared all at once. This is a problem caused by NVIVO’s inability to export more tha</w:t>
+      </w:r>
+      <w:r>
+        <w:t>n</w:t>
+      </w:r>
+      <w:r>
+        <w:t xml:space="preserve"> 65536 rows and inability to run the query on </w:t>
+      </w:r>
+      <w:proofErr w:type="gramStart"/>
+      <w:r>
+        <w:t>all of the</w:t>
+      </w:r>
+      <w:proofErr w:type="gramEnd"/>
+      <w:r>
+        <w:t xml:space="preserve"> corpus in one go.</w:t>
+      </w:r>
+    </w:p>
+    <w:p/>
+    <w:p/>
+    <w:p/>
+    <w:p>
+      <w:r>
+        <w:t xml:space="preserve">To create bar charts, use grep </w:t>
+      </w:r>
+      <w:proofErr w:type="gramStart"/>
+      <w:r>
+        <w:t>( Linux</w:t>
+      </w:r>
+      <w:proofErr w:type="gramEnd"/>
+      <w:r>
+        <w:t>/ Mac ) or FINDSTR ( Windows ) to extract the required word from the CSV file. EG</w:t>
+      </w:r>
+    </w:p>
+    <w:p>
+      <w:proofErr w:type="gramStart"/>
+      <w:r>
+        <w:t>grep  teach</w:t>
+      </w:r>
+      <w:proofErr w:type="gramEnd"/>
+      <w:r>
+        <w:t xml:space="preserve">  BNC_Full_word_count.csv &gt; teach.csv</w:t>
+      </w:r>
+    </w:p>
+    <w:p>
+      <w:r>
+        <w:t xml:space="preserve">This will extract values for all words related to the stem ‘teach’ and create a new CSV file, teach.csv.  </w:t>
+      </w:r>
+      <w:r>
+        <w:t xml:space="preserve">Load this into Excel and create a bar chart. Save as </w:t>
       </w:r>
       <w:proofErr w:type="spellStart"/>
       <w:r>
-        <w:t>that</w:t>
+        <w:t>BNC_Full_teach_bar.xsls</w:t>
       </w:r>
       <w:proofErr w:type="spellEnd"/>
-      <w:r>
-        <w:t xml:space="preserve"> 65536 rows and inability to run the query on </w:t>
-      </w:r>
-      <w:proofErr w:type="gramStart"/>
-      <w:r>
-        <w:t>all of the</w:t>
-      </w:r>
-      <w:proofErr w:type="gramEnd"/>
-      <w:r>
-        <w:t xml:space="preserve"> corpus in one go.</w:t>
-      </w:r>
     </w:p>
     <w:p/>
     <w:p>
-      <w:r>
-        <w:t xml:space="preserve">To create bar charts, use grep </w:t>
-      </w:r>
-      <w:proofErr w:type="gramStart"/>
-      <w:r>
-        <w:t>( Linux</w:t>
-      </w:r>
-      <w:proofErr w:type="gramEnd"/>
-      <w:r>
-        <w:t>/ Mac ) or FINDSTR ( Windows ) to extract the required word from the CSV file. EG</w:t>
-      </w:r>
-    </w:p>
-    <w:p>
-      <w:proofErr w:type="gramStart"/>
-      <w:r>
-        <w:rPr>
-          <w:color w:val="4F81BD" w:themeColor="accent1"/>
-        </w:rPr>
-        <w:t>grep  teach</w:t>
-      </w:r>
-      <w:proofErr w:type="gramEnd"/>
-      <w:r>
-        <w:rPr>
-          <w:color w:val="4F81BD" w:themeColor="accent1"/>
-        </w:rPr>
-        <w:t xml:space="preserve">  </w:t>
-      </w:r>
-      <w:r>
-        <w:rPr>
-          <w:rFonts w:ascii="Consolas" w:hAnsi="Consolas" w:cs="Consolas"/>
-          <w:color w:val="C0C0C0"/>
-          <w:sz w:val="24"/>
-          <w:szCs w:val="24"/>
-        </w:rPr>
-        <w:t>BNC_Full</w:t>
-      </w:r>
-      <w:r>
-        <w:rPr>
-          <w:rFonts w:ascii="Consolas" w:hAnsi="Consolas" w:cs="Consolas"/>
-          <w:color w:val="C0C0C0"/>
-          <w:sz w:val="24"/>
-          <w:szCs w:val="24"/>
-        </w:rPr>
-        <w:t>_word_count.csv</w:t>
-      </w:r>
-      <w:r>
-        <w:rPr>
-          <w:rFonts w:ascii="Consolas" w:hAnsi="Consolas" w:cs="Consolas"/>
-          <w:color w:val="C0C0C0"/>
-          <w:sz w:val="24"/>
-          <w:szCs w:val="24"/>
-        </w:rPr>
-        <w:t xml:space="preserve"> &gt; teach.csv</w:t>
-      </w:r>
-    </w:p>
-    <w:p>
-      <w:r>
-        <w:t xml:space="preserve">This will extract values for all words related to the stem ‘teach’ and create a new CSV file, teach.csv.  Load this into Excel and create a bar chart. Save as </w:t>
-      </w:r>
-      <w:proofErr w:type="spellStart"/>
-      <w:r>
-        <w:t>BNC_Full</w:t>
-      </w:r>
       <w:bookmarkStart w:id="0" w:name="_GoBack"/>
       <w:bookmarkEnd w:id="0"/>
-      <w:r>
-        <w:t>_teach_bar.xsls</w:t>
-      </w:r>
-      <w:proofErr w:type="spellEnd"/>
-    </w:p>
-    <w:p/>
-    <w:p/>
+    </w:p>
     <w:sectPr>
-      <w:footerReference w:type="default" r:id="rId8"/>
+      <w:footerReference w:type="default" r:id="rId9"/>
       <w:pgSz w:w="11906" w:h="16838"/>
       <w:pgMar w:top="1440" w:right="1440" w:bottom="1440" w:left="1440" w:header="709" w:footer="709" w:gutter="0"/>
       <w:cols w:space="708"/>
@@ -632,7 +750,6 @@
     <w:name w:val="Hyperlink"/>
     <w:basedOn w:val="DefaultParagraphFont"/>
     <w:uiPriority w:val="99"/>
-    <w:semiHidden/>
     <w:unhideWhenUsed/>
     <w:rsid w:val="002C412E"/>
     <w:rPr>
@@ -913,7 +1030,6 @@
     <w:name w:val="Hyperlink"/>
     <w:basedOn w:val="DefaultParagraphFont"/>
     <w:uiPriority w:val="99"/>
-    <w:semiHidden/>
     <w:unhideWhenUsed/>
     <w:rsid w:val="002C412E"/>
     <w:rPr>
@@ -1293,7 +1409,7 @@
 </file>
 
 <file path=customXml/itemProps1.xml><?xml version="1.0" encoding="utf-8"?>
-<ds:datastoreItem xmlns:ds="http://schemas.openxmlformats.org/officeDocument/2006/customXml" ds:itemID="{1E1B80C9-0CEA-4D21-9010-2493F50EAB16}">
+<ds:datastoreItem xmlns:ds="http://schemas.openxmlformats.org/officeDocument/2006/customXml" ds:itemID="{E6FDE4E7-E3FA-4DFF-BA9E-CA9DC338D94A}">
   <ds:schemaRefs>
     <ds:schemaRef ds:uri="http://schemas.openxmlformats.org/officeDocument/2006/bibliography"/>
   </ds:schemaRefs>

</xml_diff>